<commit_message>
Tekst unesen u Latex datoteku
</commit_message>
<xml_diff>
--- a/Dokumentacija/Funkcionali zahtjevi.docx
+++ b/Dokumentacija/Funkcionali zahtjevi.docx
@@ -51,11 +51,9 @@
           <w:numId w:val="2"/>
         </w:numPr>
       </w:pPr>
-      <w:proofErr w:type="spellStart"/>
       <w:r>
         <w:t>Pregledavač</w:t>
       </w:r>
-      <w:proofErr w:type="spellEnd"/>
     </w:p>
     <w:p>
       <w:pPr>
@@ -95,13 +93,8 @@
     </w:p>
     <w:p/>
     <w:p>
-      <w:proofErr w:type="spellStart"/>
-      <w:r>
-        <w:t>Aktori</w:t>
-      </w:r>
-      <w:proofErr w:type="spellEnd"/>
-      <w:r>
-        <w:t xml:space="preserve"> i njihovi funkcionalni zahtjevi:</w:t>
+      <w:r>
+        <w:t>Aktori i njihovi funkcionalni zahtjevi:</w:t>
       </w:r>
     </w:p>
     <w:p/>
@@ -113,13 +106,8 @@
           <w:numId w:val="3"/>
         </w:numPr>
       </w:pPr>
-      <w:proofErr w:type="spellStart"/>
-      <w:r>
-        <w:t>Pregledavač</w:t>
-      </w:r>
-      <w:proofErr w:type="spellEnd"/>
-      <w:r>
-        <w:t>/ neprijavljen korisnik (inicijator) može:</w:t>
+      <w:r>
+        <w:t>Pregledavač/ neprijavljen korisnik (inicijator) može:</w:t>
       </w:r>
     </w:p>
     <w:p>
@@ -215,7 +203,13 @@
         </w:numPr>
       </w:pPr>
       <w:r>
-        <w:t xml:space="preserve">Preko QR koda dodati prijatelji </w:t>
+        <w:t>Preko QR koda dodati prijatelj</w:t>
+      </w:r>
+      <w:r>
+        <w:t>e</w:t>
+      </w:r>
+      <w:r>
+        <w:t xml:space="preserve"> </w:t>
       </w:r>
     </w:p>
     <w:p>
@@ -371,10 +365,7 @@
         </w:numPr>
       </w:pPr>
       <w:r>
-        <w:t>P</w:t>
-      </w:r>
-      <w:r>
-        <w:t>ohranjuje sve podatke o korisnicima i njihovim ovlastima</w:t>
+        <w:t>Pohranjuje sve podatke o korisnicima i njihovim ovlastima</w:t>
       </w:r>
     </w:p>
     <w:p>

</xml_diff>